<commit_message>
Updated the analysis file.
</commit_message>
<xml_diff>
--- a/test logs, photos, report/analysis.docx
+++ b/test logs, photos, report/analysis.docx
@@ -90,18 +90,27 @@
           <w:sz w:val="28"/>
           <w:szCs w:val="28"/>
         </w:rPr>
-        <w:t xml:space="preserve">Hasan </w:t>
-      </w:r>
-      <w:proofErr w:type="spellStart"/>
-      <w:r>
+        <w:t>Hasan Bilgin</w:t>
+      </w:r>
+    </w:p>
+    <w:p>
+      <w:pPr>
+        <w:spacing w:line="360" w:lineRule="auto"/>
+        <w:jc w:val="center"/>
         <w:rPr>
           <w:rFonts w:ascii="Times New Roman" w:hAnsi="Times New Roman" w:cs="Times New Roman"/>
           <w:sz w:val="28"/>
           <w:szCs w:val="28"/>
         </w:rPr>
-        <w:t>Bilgin</w:t>
-      </w:r>
-      <w:proofErr w:type="spellEnd"/>
+      </w:pPr>
+      <w:r>
+        <w:rPr>
+          <w:rFonts w:ascii="Times New Roman" w:hAnsi="Times New Roman" w:cs="Times New Roman"/>
+          <w:sz w:val="28"/>
+          <w:szCs w:val="28"/>
+        </w:rPr>
+        <w:t>Peker Çelik</w:t>
+      </w:r>
     </w:p>
     <w:p>
       <w:pPr>
@@ -113,34 +122,33 @@
           <w:szCs w:val="28"/>
         </w:rPr>
       </w:pPr>
-      <w:proofErr w:type="spellStart"/>
       <w:r>
         <w:rPr>
           <w:rFonts w:ascii="Times New Roman" w:hAnsi="Times New Roman" w:cs="Times New Roman"/>
           <w:sz w:val="28"/>
           <w:szCs w:val="28"/>
         </w:rPr>
-        <w:t>Peker</w:t>
-      </w:r>
-      <w:proofErr w:type="spellEnd"/>
-      <w:r>
+        <w:t>Egemen Iscan</w:t>
+      </w:r>
+    </w:p>
+    <w:p>
+      <w:pPr>
+        <w:spacing w:line="360" w:lineRule="auto"/>
+        <w:jc w:val="center"/>
         <w:rPr>
           <w:rFonts w:ascii="Times New Roman" w:hAnsi="Times New Roman" w:cs="Times New Roman"/>
           <w:sz w:val="28"/>
           <w:szCs w:val="28"/>
         </w:rPr>
-        <w:t xml:space="preserve"> </w:t>
-      </w:r>
-      <w:proofErr w:type="spellStart"/>
+      </w:pPr>
       <w:r>
         <w:rPr>
           <w:rFonts w:ascii="Times New Roman" w:hAnsi="Times New Roman" w:cs="Times New Roman"/>
           <w:sz w:val="28"/>
           <w:szCs w:val="28"/>
         </w:rPr>
-        <w:t>Çelik</w:t>
-      </w:r>
-      <w:proofErr w:type="spellEnd"/>
+        <w:t>Ege Oztas</w:t>
+      </w:r>
     </w:p>
     <w:p>
       <w:pPr>
@@ -152,81 +160,13 @@
           <w:szCs w:val="28"/>
         </w:rPr>
       </w:pPr>
-      <w:proofErr w:type="spellStart"/>
       <w:r>
         <w:rPr>
           <w:rFonts w:ascii="Times New Roman" w:hAnsi="Times New Roman" w:cs="Times New Roman"/>
           <w:sz w:val="28"/>
           <w:szCs w:val="28"/>
         </w:rPr>
-        <w:t>Egemen</w:t>
-      </w:r>
-      <w:proofErr w:type="spellEnd"/>
-      <w:r>
-        <w:rPr>
-          <w:rFonts w:ascii="Times New Roman" w:hAnsi="Times New Roman" w:cs="Times New Roman"/>
-          <w:sz w:val="28"/>
-          <w:szCs w:val="28"/>
-        </w:rPr>
-        <w:t xml:space="preserve"> </w:t>
-      </w:r>
-      <w:proofErr w:type="spellStart"/>
-      <w:r>
-        <w:rPr>
-          <w:rFonts w:ascii="Times New Roman" w:hAnsi="Times New Roman" w:cs="Times New Roman"/>
-          <w:sz w:val="28"/>
-          <w:szCs w:val="28"/>
-        </w:rPr>
-        <w:t>Iscan</w:t>
-      </w:r>
-      <w:proofErr w:type="spellEnd"/>
-    </w:p>
-    <w:p>
-      <w:pPr>
-        <w:spacing w:line="360" w:lineRule="auto"/>
-        <w:jc w:val="center"/>
-        <w:rPr>
-          <w:rFonts w:ascii="Times New Roman" w:hAnsi="Times New Roman" w:cs="Times New Roman"/>
-          <w:sz w:val="28"/>
-          <w:szCs w:val="28"/>
-        </w:rPr>
-      </w:pPr>
-      <w:r>
-        <w:rPr>
-          <w:rFonts w:ascii="Times New Roman" w:hAnsi="Times New Roman" w:cs="Times New Roman"/>
-          <w:sz w:val="28"/>
-          <w:szCs w:val="28"/>
-        </w:rPr>
-        <w:t>Ege Oztas</w:t>
-      </w:r>
-    </w:p>
-    <w:p>
-      <w:pPr>
-        <w:spacing w:line="360" w:lineRule="auto"/>
-        <w:jc w:val="center"/>
-        <w:rPr>
-          <w:rFonts w:ascii="Times New Roman" w:hAnsi="Times New Roman" w:cs="Times New Roman"/>
-          <w:sz w:val="28"/>
-          <w:szCs w:val="28"/>
-        </w:rPr>
-      </w:pPr>
-      <w:proofErr w:type="spellStart"/>
-      <w:r>
-        <w:rPr>
-          <w:rFonts w:ascii="Times New Roman" w:hAnsi="Times New Roman" w:cs="Times New Roman"/>
-          <w:sz w:val="28"/>
-          <w:szCs w:val="28"/>
-        </w:rPr>
-        <w:t>Demirkan</w:t>
-      </w:r>
-      <w:proofErr w:type="spellEnd"/>
-      <w:r>
-        <w:rPr>
-          <w:rFonts w:ascii="Times New Roman" w:hAnsi="Times New Roman" w:cs="Times New Roman"/>
-          <w:sz w:val="28"/>
-          <w:szCs w:val="28"/>
-        </w:rPr>
-        <w:t xml:space="preserve"> Yilmaz</w:t>
+        <w:t>Demirkan Yilmaz</w:t>
       </w:r>
     </w:p>
     <w:p>
@@ -317,7 +257,21 @@
         <w:rPr>
           <w:rFonts w:ascii="Times New Roman" w:hAnsi="Times New Roman" w:cs="Times New Roman"/>
         </w:rPr>
-        <w:t xml:space="preserve">transporting application layer messages through computer networks.  They are the most prominent protocols in current use besides the IP protocol. (Which will not be in the scope of this report) </w:t>
+        <w:t xml:space="preserve">transporting application layer messages through computer </w:t>
+      </w:r>
+      <w:proofErr w:type="gramStart"/>
+      <w:r>
+        <w:rPr>
+          <w:rFonts w:ascii="Times New Roman" w:hAnsi="Times New Roman" w:cs="Times New Roman"/>
+        </w:rPr>
+        <w:t>networks.</w:t>
+      </w:r>
+      <w:proofErr w:type="gramEnd"/>
+      <w:r>
+        <w:rPr>
+          <w:rFonts w:ascii="Times New Roman" w:hAnsi="Times New Roman" w:cs="Times New Roman"/>
+        </w:rPr>
+        <w:t xml:space="preserve">  They are the most prominent protocols in current use besides the IP protocol. (Which will not be in the scope of this report) </w:t>
       </w:r>
     </w:p>
     <w:p>
@@ -409,7 +363,14 @@
         <w:rPr>
           <w:rFonts w:ascii="Times New Roman" w:hAnsi="Times New Roman" w:cs="Times New Roman"/>
         </w:rPr>
-        <w:t xml:space="preserve">To conduct these tests, </w:t>
+        <w:t xml:space="preserve">To conduct these </w:t>
+      </w:r>
+      <w:proofErr w:type="gramStart"/>
+      <w:r>
+        <w:rPr>
+          <w:rFonts w:ascii="Times New Roman" w:hAnsi="Times New Roman" w:cs="Times New Roman"/>
+        </w:rPr>
+        <w:t xml:space="preserve">tests, </w:t>
       </w:r>
       <w:r>
         <w:rPr>
@@ -421,7 +382,14 @@
         <w:rPr>
           <w:rFonts w:ascii="Times New Roman" w:hAnsi="Times New Roman" w:cs="Times New Roman"/>
         </w:rPr>
-        <w:t xml:space="preserve">and observe UDP and TCP we have created </w:t>
+        <w:t>and</w:t>
+      </w:r>
+      <w:proofErr w:type="gramEnd"/>
+      <w:r>
+        <w:rPr>
+          <w:rFonts w:ascii="Times New Roman" w:hAnsi="Times New Roman" w:cs="Times New Roman"/>
+        </w:rPr>
+        <w:t xml:space="preserve"> observe UDP and TCP we have created </w:t>
       </w:r>
       <w:r>
         <w:rPr>
@@ -459,7 +427,15 @@
           <w:i/>
           <w:iCs/>
         </w:rPr>
-        <w:t>Python 3.9.0</w:t>
+        <w:t>Python 3.9.</w:t>
+      </w:r>
+      <w:r>
+        <w:rPr>
+          <w:rFonts w:ascii="Times New Roman" w:hAnsi="Times New Roman" w:cs="Times New Roman"/>
+          <w:i/>
+          <w:iCs/>
+        </w:rPr>
+        <w:t>1</w:t>
       </w:r>
       <w:r>
         <w:rPr>
@@ -656,7 +632,21 @@
         <w:rPr>
           <w:rFonts w:ascii="Times New Roman" w:hAnsi="Times New Roman" w:cs="Times New Roman"/>
         </w:rPr>
-        <w:t>TCP pair works as follows: In order the tester executes server class and the client class. Server, once executed will create a port and begin listening for the client to be executed, and reach out to Server itself.  When this TCP connection is established</w:t>
+        <w:t xml:space="preserve">TCP pair works as follows: In order the tester executes server class and the client class. </w:t>
+      </w:r>
+      <w:proofErr w:type="gramStart"/>
+      <w:r>
+        <w:rPr>
+          <w:rFonts w:ascii="Times New Roman" w:hAnsi="Times New Roman" w:cs="Times New Roman"/>
+        </w:rPr>
+        <w:t>Server,</w:t>
+      </w:r>
+      <w:proofErr w:type="gramEnd"/>
+      <w:r>
+        <w:rPr>
+          <w:rFonts w:ascii="Times New Roman" w:hAnsi="Times New Roman" w:cs="Times New Roman"/>
+        </w:rPr>
+        <w:t xml:space="preserve"> once executed will create a port and begin listening for the client to be executed, and reach out to Server itself.  When this TCP connection is established</w:t>
       </w:r>
       <w:r>
         <w:rPr>
@@ -726,7 +716,21 @@
         <w:rPr>
           <w:rFonts w:ascii="Times New Roman" w:hAnsi="Times New Roman" w:cs="Times New Roman"/>
         </w:rPr>
-        <w:t xml:space="preserve"> react to a varying data size, we will be testing both of them with tree different dat</w:t>
+        <w:t xml:space="preserve"> react to a varying data size, we will be testing </w:t>
+      </w:r>
+      <w:proofErr w:type="gramStart"/>
+      <w:r>
+        <w:rPr>
+          <w:rFonts w:ascii="Times New Roman" w:hAnsi="Times New Roman" w:cs="Times New Roman"/>
+        </w:rPr>
+        <w:t>both of them</w:t>
+      </w:r>
+      <w:proofErr w:type="gramEnd"/>
+      <w:r>
+        <w:rPr>
+          <w:rFonts w:ascii="Times New Roman" w:hAnsi="Times New Roman" w:cs="Times New Roman"/>
+        </w:rPr>
+        <w:t xml:space="preserve"> with tree different dat</w:t>
       </w:r>
       <w:r>
         <w:rPr>
@@ -758,7 +762,31 @@
         <w:rPr>
           <w:rFonts w:ascii="Times New Roman" w:hAnsi="Times New Roman" w:cs="Times New Roman"/>
         </w:rPr>
-        <w:t xml:space="preserve">Tests are conducted in a machine with windows 10 OS. </w:t>
+        <w:t xml:space="preserve">Tests are conducted in a machine with </w:t>
+      </w:r>
+      <w:r>
+        <w:rPr>
+          <w:rFonts w:ascii="Times New Roman" w:hAnsi="Times New Roman" w:cs="Times New Roman"/>
+        </w:rPr>
+        <w:t>W</w:t>
+      </w:r>
+      <w:r>
+        <w:rPr>
+          <w:rFonts w:ascii="Times New Roman" w:hAnsi="Times New Roman" w:cs="Times New Roman"/>
+        </w:rPr>
+        <w:t>indows</w:t>
+      </w:r>
+      <w:r>
+        <w:rPr>
+          <w:rFonts w:ascii="Times New Roman" w:hAnsi="Times New Roman" w:cs="Times New Roman"/>
+        </w:rPr>
+        <w:t xml:space="preserve"> </w:t>
+      </w:r>
+      <w:r>
+        <w:rPr>
+          <w:rFonts w:ascii="Times New Roman" w:hAnsi="Times New Roman" w:cs="Times New Roman"/>
+        </w:rPr>
+        <w:t xml:space="preserve">10 OS. </w:t>
       </w:r>
     </w:p>
     <w:p>
@@ -848,13 +876,39 @@
         <w:rPr>
           <w:rFonts w:ascii="Times New Roman" w:hAnsi="Times New Roman" w:cs="Times New Roman"/>
         </w:rPr>
-        <w:t>What we are expecting to see from these tests are the foretold properties of the both protocols. We expect UDP to be less reliable than TCP with a number of packets lost during their transportation to various circumstances of the network they are transmitted through. For TCP we are also expecting both client and the server to establish a dedicated ‘handshake’</w:t>
-      </w:r>
-      <w:r>
-        <w:rPr>
-          <w:rFonts w:ascii="Times New Roman" w:hAnsi="Times New Roman" w:cs="Times New Roman"/>
-        </w:rPr>
-        <w:t xml:space="preserve">. Also we expect its transfer window size to be changing with time. </w:t>
+        <w:t xml:space="preserve">What we are expecting to see from these tests are the foretold properties of the both protocols. We expect UDP to be less reliable than TCP with </w:t>
+      </w:r>
+      <w:proofErr w:type="gramStart"/>
+      <w:r>
+        <w:rPr>
+          <w:rFonts w:ascii="Times New Roman" w:hAnsi="Times New Roman" w:cs="Times New Roman"/>
+        </w:rPr>
+        <w:t>a number of</w:t>
+      </w:r>
+      <w:proofErr w:type="gramEnd"/>
+      <w:r>
+        <w:rPr>
+          <w:rFonts w:ascii="Times New Roman" w:hAnsi="Times New Roman" w:cs="Times New Roman"/>
+        </w:rPr>
+        <w:t xml:space="preserve"> packets lost during their transportation to various circumstances of the network they are transmitted through. For TCP we are also expecting both client and the server to establish a dedicated ‘handshake’</w:t>
+      </w:r>
+      <w:r>
+        <w:rPr>
+          <w:rFonts w:ascii="Times New Roman" w:hAnsi="Times New Roman" w:cs="Times New Roman"/>
+        </w:rPr>
+        <w:t>. Also</w:t>
+      </w:r>
+      <w:r>
+        <w:rPr>
+          <w:rFonts w:ascii="Times New Roman" w:hAnsi="Times New Roman" w:cs="Times New Roman"/>
+        </w:rPr>
+        <w:t>,</w:t>
+      </w:r>
+      <w:r>
+        <w:rPr>
+          <w:rFonts w:ascii="Times New Roman" w:hAnsi="Times New Roman" w:cs="Times New Roman"/>
+        </w:rPr>
+        <w:t xml:space="preserve"> we expect its transfer window size to be changing with time. </w:t>
       </w:r>
     </w:p>
     <w:p>
@@ -980,7 +1034,21 @@
         <w:rPr>
           <w:rFonts w:ascii="Times New Roman" w:hAnsi="Times New Roman" w:cs="Times New Roman"/>
         </w:rPr>
-        <w:t>Due to the small number of packets send we can see how TCP establishes a connection before and disconnects after datagram transmission. We can also observe that in while the transmission time is  too short for a human observation only a fraction of this time is actually spent transmitting data. Establishment and ending of a dedicated connection.</w:t>
+        <w:t xml:space="preserve">Due to the small number of packets send we can see how TCP establishes a connection before and disconnects after datagram transmission. We can also observe that in while the transmission time </w:t>
+      </w:r>
+      <w:proofErr w:type="gramStart"/>
+      <w:r>
+        <w:rPr>
+          <w:rFonts w:ascii="Times New Roman" w:hAnsi="Times New Roman" w:cs="Times New Roman"/>
+        </w:rPr>
+        <w:t>is  too</w:t>
+      </w:r>
+      <w:proofErr w:type="gramEnd"/>
+      <w:r>
+        <w:rPr>
+          <w:rFonts w:ascii="Times New Roman" w:hAnsi="Times New Roman" w:cs="Times New Roman"/>
+        </w:rPr>
+        <w:t xml:space="preserve"> short for a human observation only a fraction of this time is actually spent transmitting data. Establishment and ending of a dedicated connection.</w:t>
       </w:r>
       <w:r>
         <w:rPr>
@@ -1122,7 +1190,21 @@
           <w:rFonts w:ascii="Times New Roman" w:hAnsi="Times New Roman" w:cs="Times New Roman"/>
         </w:rPr>
         <w:tab/>
-        <w:t xml:space="preserve">We can see that transmission of data, in the middle of the time table, causes a spike in transmission speed and time spent transmitting last connection ending messages slows the data transmission speed down. </w:t>
+        <w:t xml:space="preserve">We can see that transmission of data, in the middle of the </w:t>
+      </w:r>
+      <w:proofErr w:type="gramStart"/>
+      <w:r>
+        <w:rPr>
+          <w:rFonts w:ascii="Times New Roman" w:hAnsi="Times New Roman" w:cs="Times New Roman"/>
+        </w:rPr>
+        <w:t>time table</w:t>
+      </w:r>
+      <w:proofErr w:type="gramEnd"/>
+      <w:r>
+        <w:rPr>
+          <w:rFonts w:ascii="Times New Roman" w:hAnsi="Times New Roman" w:cs="Times New Roman"/>
+        </w:rPr>
+        <w:t xml:space="preserve">, causes a spike in transmission speed and time spent transmitting last connection ending messages slows the data transmission speed down. </w:t>
       </w:r>
     </w:p>
     <w:p>
@@ -1254,16 +1336,8 @@
         <w:rPr>
           <w:rFonts w:ascii="Times New Roman" w:hAnsi="Times New Roman" w:cs="Times New Roman"/>
         </w:rPr>
-        <w:t xml:space="preserve">TCP test A packet transmission rate per </w:t>
-      </w:r>
-      <w:proofErr w:type="spellStart"/>
-      <w:r>
-        <w:rPr>
-          <w:rFonts w:ascii="Times New Roman" w:hAnsi="Times New Roman" w:cs="Times New Roman"/>
-        </w:rPr>
-        <w:t>ms</w:t>
-      </w:r>
-      <w:proofErr w:type="spellEnd"/>
+        <w:t>TCP test A packet transmission rate per ms</w:t>
+      </w:r>
     </w:p>
     <w:p>
       <w:pPr>
@@ -1471,19 +1545,61 @@
         <w:rPr>
           <w:rFonts w:ascii="Times New Roman" w:hAnsi="Times New Roman" w:cs="Times New Roman"/>
         </w:rPr>
-        <w:t xml:space="preserve">Here we can see how much UDP is faster than the TCP. While TCP took 9.32 x 10^-2 at total  </w:t>
-      </w:r>
-      <w:r>
-        <w:rPr>
-          <w:rFonts w:ascii="Times New Roman" w:hAnsi="Times New Roman" w:cs="Times New Roman"/>
-        </w:rPr>
-        <w:t>2.63 x 10^-3  seconds. Less than one tenth of the time of TCP.  We can see that  this speed is due to the fact that UDP doesn’t bother with establishing a dedicated connection and just sends the packets out, assuming they can reach the destination.</w:t>
-      </w:r>
-      <w:r>
-        <w:rPr>
-          <w:rFonts w:ascii="Times New Roman" w:hAnsi="Times New Roman" w:cs="Times New Roman"/>
-        </w:rPr>
-        <w:t xml:space="preserve"> One additional thig is to observe that the amount of data sent in each UDP packet is almost half of how much data is sent in TCP. It doesn’t affect the speed of the transmission speed in a small sized data but we expect it’s  effect to increase as we increase file size.</w:t>
+        <w:t xml:space="preserve">Here we can see how much UDP is faster than the TCP. While TCP took 9.32 x 10^-2 at </w:t>
+      </w:r>
+      <w:proofErr w:type="gramStart"/>
+      <w:r>
+        <w:rPr>
+          <w:rFonts w:ascii="Times New Roman" w:hAnsi="Times New Roman" w:cs="Times New Roman"/>
+        </w:rPr>
+        <w:t xml:space="preserve">total  </w:t>
+      </w:r>
+      <w:r>
+        <w:rPr>
+          <w:rFonts w:ascii="Times New Roman" w:hAnsi="Times New Roman" w:cs="Times New Roman"/>
+        </w:rPr>
+        <w:t>2.63</w:t>
+      </w:r>
+      <w:proofErr w:type="gramEnd"/>
+      <w:r>
+        <w:rPr>
+          <w:rFonts w:ascii="Times New Roman" w:hAnsi="Times New Roman" w:cs="Times New Roman"/>
+        </w:rPr>
+        <w:t xml:space="preserve"> x 10^-3  seconds. Less than one tenth of the time of TCP.  We can see that this speed is </w:t>
+      </w:r>
+      <w:proofErr w:type="gramStart"/>
+      <w:r>
+        <w:rPr>
+          <w:rFonts w:ascii="Times New Roman" w:hAnsi="Times New Roman" w:cs="Times New Roman"/>
+        </w:rPr>
+        <w:t>due to the fact that</w:t>
+      </w:r>
+      <w:proofErr w:type="gramEnd"/>
+      <w:r>
+        <w:rPr>
+          <w:rFonts w:ascii="Times New Roman" w:hAnsi="Times New Roman" w:cs="Times New Roman"/>
+        </w:rPr>
+        <w:t xml:space="preserve"> UDP doesn’t bother with establishing a dedicated connection and just sends the packets out, assuming they can reach the destination.</w:t>
+      </w:r>
+      <w:r>
+        <w:rPr>
+          <w:rFonts w:ascii="Times New Roman" w:hAnsi="Times New Roman" w:cs="Times New Roman"/>
+        </w:rPr>
+        <w:t xml:space="preserve"> One additional thig is to observe that the amount of data sent in each UDP packet is almost half of how much data is sent in TCP. It doesn’t affect the speed of the transmission speed in a small sized </w:t>
+      </w:r>
+      <w:proofErr w:type="gramStart"/>
+      <w:r>
+        <w:rPr>
+          <w:rFonts w:ascii="Times New Roman" w:hAnsi="Times New Roman" w:cs="Times New Roman"/>
+        </w:rPr>
+        <w:t>data</w:t>
+      </w:r>
+      <w:proofErr w:type="gramEnd"/>
+      <w:r>
+        <w:rPr>
+          <w:rFonts w:ascii="Times New Roman" w:hAnsi="Times New Roman" w:cs="Times New Roman"/>
+        </w:rPr>
+        <w:t xml:space="preserve"> but we expect it’s effect to increase as we increase file size.</w:t>
       </w:r>
     </w:p>
     <w:p>
@@ -1732,16 +1848,8 @@
         <w:rPr>
           <w:rFonts w:ascii="Times New Roman" w:hAnsi="Times New Roman" w:cs="Times New Roman"/>
         </w:rPr>
-        <w:t xml:space="preserve"> UDP test A packet transmission rate per </w:t>
-      </w:r>
-      <w:proofErr w:type="spellStart"/>
-      <w:r>
-        <w:rPr>
-          <w:rFonts w:ascii="Times New Roman" w:hAnsi="Times New Roman" w:cs="Times New Roman"/>
-        </w:rPr>
-        <w:t>ms</w:t>
-      </w:r>
-      <w:proofErr w:type="spellEnd"/>
+        <w:t xml:space="preserve"> UDP test A packet transmission rate per ms</w:t>
+      </w:r>
     </w:p>
     <w:p>
       <w:pPr>
@@ -2342,7 +2450,7 @@
         <w:rPr>
           <w:rFonts w:ascii="Times New Roman" w:hAnsi="Times New Roman" w:cs="Times New Roman"/>
         </w:rPr>
-        <w:t xml:space="preserve"> In addition to that  unlike window size we can see that over time speed of TCP transmission increases similarly to how we expect it increase from TCP’s congestion control. </w:t>
+        <w:t xml:space="preserve"> In addition to that unlike window size we can see that over time speed of TCP transmission increases similarly to how we expect it increase from TCP’s congestion control. </w:t>
       </w:r>
     </w:p>
     <w:p>
@@ -2469,16 +2577,8 @@
         <w:rPr>
           <w:rFonts w:ascii="Times New Roman" w:hAnsi="Times New Roman" w:cs="Times New Roman"/>
         </w:rPr>
-        <w:t xml:space="preserve"> TCP test B packets send per </w:t>
-      </w:r>
-      <w:proofErr w:type="spellStart"/>
-      <w:r>
-        <w:rPr>
-          <w:rFonts w:ascii="Times New Roman" w:hAnsi="Times New Roman" w:cs="Times New Roman"/>
-        </w:rPr>
-        <w:t>ms.</w:t>
-      </w:r>
-      <w:proofErr w:type="spellEnd"/>
+        <w:t xml:space="preserve"> TCP test B packets send per ms.</w:t>
+      </w:r>
     </w:p>
     <w:p>
       <w:pPr>
@@ -2516,7 +2616,21 @@
         <w:rPr>
           <w:rFonts w:ascii="Times New Roman" w:hAnsi="Times New Roman" w:cs="Times New Roman"/>
         </w:rPr>
-        <w:t xml:space="preserve"> In this Test we can see how much slower UDP has become due to the amount of data it caries on one datagram.  It took UDP </w:t>
+        <w:t xml:space="preserve"> In this Test we can see how much slower UDP has become due to the amount of data </w:t>
+      </w:r>
+      <w:proofErr w:type="gramStart"/>
+      <w:r>
+        <w:rPr>
+          <w:rFonts w:ascii="Times New Roman" w:hAnsi="Times New Roman" w:cs="Times New Roman"/>
+        </w:rPr>
+        <w:t>it</w:t>
+      </w:r>
+      <w:proofErr w:type="gramEnd"/>
+      <w:r>
+        <w:rPr>
+          <w:rFonts w:ascii="Times New Roman" w:hAnsi="Times New Roman" w:cs="Times New Roman"/>
+        </w:rPr>
+        <w:t xml:space="preserve"> caries on one datagram.  It took UDP </w:t>
       </w:r>
       <w:r>
         <w:rPr>
@@ -2664,8 +2778,6 @@
         </w:rPr>
         <w:t>ing</w:t>
       </w:r>
-      <w:bookmarkStart w:id="0" w:name="_GoBack"/>
-      <w:bookmarkEnd w:id="0"/>
     </w:p>
     <w:p>
       <w:pPr>
@@ -2814,19 +2926,19 @@
         </w:rPr>
         <w:t xml:space="preserve">We can also see that unlike TCP, UDP doesn’t use transmission control methods. And so that it’s average packet per </w:t>
       </w:r>
-      <w:proofErr w:type="spellStart"/>
-      <w:r>
-        <w:rPr>
-          <w:rFonts w:ascii="Times New Roman" w:hAnsi="Times New Roman" w:cs="Times New Roman"/>
-        </w:rPr>
-        <w:t>ms</w:t>
-      </w:r>
-      <w:proofErr w:type="spellEnd"/>
-      <w:r>
-        <w:rPr>
-          <w:rFonts w:ascii="Times New Roman" w:hAnsi="Times New Roman" w:cs="Times New Roman"/>
-        </w:rPr>
-        <w:t xml:space="preserve">  graph is much more linear and straight.  </w:t>
+      <w:proofErr w:type="gramStart"/>
+      <w:r>
+        <w:rPr>
+          <w:rFonts w:ascii="Times New Roman" w:hAnsi="Times New Roman" w:cs="Times New Roman"/>
+        </w:rPr>
+        <w:t>ms  graph</w:t>
+      </w:r>
+      <w:proofErr w:type="gramEnd"/>
+      <w:r>
+        <w:rPr>
+          <w:rFonts w:ascii="Times New Roman" w:hAnsi="Times New Roman" w:cs="Times New Roman"/>
+        </w:rPr>
+        <w:t xml:space="preserve"> is much more linear and straight.  </w:t>
       </w:r>
     </w:p>
     <w:p>
@@ -3024,21 +3136,21 @@
         <w:rPr>
           <w:rFonts w:ascii="Times New Roman" w:hAnsi="Times New Roman" w:cs="Times New Roman"/>
         </w:rPr>
-        <w:t xml:space="preserve">In test C, there is a significant difference than the other tests, in transmission speed, due to window size. Since TCP is transmitting the segments according to its window size, when that window is filled, it has to wait the very first segment to be </w:t>
-      </w:r>
-      <w:proofErr w:type="spellStart"/>
-      <w:r>
-        <w:rPr>
-          <w:rFonts w:ascii="Times New Roman" w:hAnsi="Times New Roman" w:cs="Times New Roman"/>
-        </w:rPr>
-        <w:t>ACK’ed</w:t>
-      </w:r>
-      <w:proofErr w:type="spellEnd"/>
-      <w:r>
-        <w:rPr>
-          <w:rFonts w:ascii="Times New Roman" w:hAnsi="Times New Roman" w:cs="Times New Roman"/>
-        </w:rPr>
-        <w:t xml:space="preserve"> in the window to proceed with the remaining segments. Since the size of the last file is very big, the waiting process is much more visible than the other tests in the graph.</w:t>
+        <w:t xml:space="preserve">In test C, there is a significant difference than the other tests, in transmission speed, due to window size. Since TCP is transmitting the segments according to its window size, when that window is filled, it </w:t>
+      </w:r>
+      <w:proofErr w:type="gramStart"/>
+      <w:r>
+        <w:rPr>
+          <w:rFonts w:ascii="Times New Roman" w:hAnsi="Times New Roman" w:cs="Times New Roman"/>
+        </w:rPr>
+        <w:t>has to</w:t>
+      </w:r>
+      <w:proofErr w:type="gramEnd"/>
+      <w:r>
+        <w:rPr>
+          <w:rFonts w:ascii="Times New Roman" w:hAnsi="Times New Roman" w:cs="Times New Roman"/>
+        </w:rPr>
+        <w:t xml:space="preserve"> wait the very first segment to be ACK’ed in the window to proceed with the remaining segments. Since the size of the last file is very big, the waiting process is much more visible than the other tests in the graph.</w:t>
       </w:r>
       <w:r>
         <w:rPr>
@@ -3502,16 +3614,8 @@
         <w:rPr>
           <w:rFonts w:ascii="Times New Roman" w:hAnsi="Times New Roman" w:cs="Times New Roman"/>
         </w:rPr>
-        <w:t xml:space="preserve"> TCP test C packets send per </w:t>
-      </w:r>
-      <w:proofErr w:type="spellStart"/>
-      <w:r>
-        <w:rPr>
-          <w:rFonts w:ascii="Times New Roman" w:hAnsi="Times New Roman" w:cs="Times New Roman"/>
-        </w:rPr>
-        <w:t>ms</w:t>
-      </w:r>
-      <w:proofErr w:type="spellEnd"/>
+        <w:t xml:space="preserve"> TCP test C packets send per ms</w:t>
+      </w:r>
     </w:p>
     <w:p>
       <w:pPr>
@@ -3571,13 +3675,25 @@
         <w:rPr>
           <w:rFonts w:ascii="Times New Roman" w:hAnsi="Times New Roman" w:cs="Times New Roman"/>
         </w:rPr>
-        <w:t>For UDP the size of the file made the effect of it’s datagram size extremely obvious</w:t>
-      </w:r>
-      <w:r>
-        <w:rPr>
-          <w:rFonts w:ascii="Times New Roman" w:hAnsi="Times New Roman" w:cs="Times New Roman"/>
-        </w:rPr>
-        <w:t xml:space="preserve">. Making this transmission longest one out of all the other test we have conducted, it lasted more than 2.5  seconds which is considerable in the world of </w:t>
+        <w:t>For UDP the size of the file made the effect of it</w:t>
+      </w:r>
+      <w:r>
+        <w:rPr>
+          <w:rFonts w:ascii="Times New Roman" w:hAnsi="Times New Roman" w:cs="Times New Roman"/>
+        </w:rPr>
+        <w:t>s</w:t>
+      </w:r>
+      <w:r>
+        <w:rPr>
+          <w:rFonts w:ascii="Times New Roman" w:hAnsi="Times New Roman" w:cs="Times New Roman"/>
+        </w:rPr>
+        <w:t xml:space="preserve"> datagram size extremely obvious</w:t>
+      </w:r>
+      <w:r>
+        <w:rPr>
+          <w:rFonts w:ascii="Times New Roman" w:hAnsi="Times New Roman" w:cs="Times New Roman"/>
+        </w:rPr>
+        <w:t>. Making this transmission longest one out of all the other test we have conducted, it lasted more than 2.5</w:t>
       </w:r>
       <w:r>
         <w:rPr>
@@ -3585,6 +3701,14 @@
         </w:rPr>
         <w:t xml:space="preserve"> </w:t>
       </w:r>
+      <w:r>
+        <w:rPr>
+          <w:rFonts w:ascii="Times New Roman" w:hAnsi="Times New Roman" w:cs="Times New Roman"/>
+        </w:rPr>
+        <w:t xml:space="preserve">seconds which is considerable in the world of </w:t>
+      </w:r>
+      <w:bookmarkStart w:id="0" w:name="_GoBack"/>
+      <w:bookmarkEnd w:id="0"/>
       <w:r>
         <w:rPr>
           <w:rFonts w:ascii="Times New Roman" w:hAnsi="Times New Roman" w:cs="Times New Roman"/>
@@ -3948,16 +4072,22 @@
         <w:rPr>
           <w:rFonts w:ascii="Times New Roman" w:hAnsi="Times New Roman" w:cs="Times New Roman"/>
         </w:rPr>
-        <w:t xml:space="preserve"> UDP  test C Packets Send per </w:t>
-      </w:r>
-      <w:proofErr w:type="spellStart"/>
-      <w:r>
-        <w:rPr>
-          <w:rFonts w:ascii="Times New Roman" w:hAnsi="Times New Roman" w:cs="Times New Roman"/>
-        </w:rPr>
-        <w:t>ms.</w:t>
-      </w:r>
-      <w:proofErr w:type="spellEnd"/>
+        <w:t xml:space="preserve"> </w:t>
+      </w:r>
+      <w:proofErr w:type="gramStart"/>
+      <w:r>
+        <w:rPr>
+          <w:rFonts w:ascii="Times New Roman" w:hAnsi="Times New Roman" w:cs="Times New Roman"/>
+        </w:rPr>
+        <w:t>UDP  test</w:t>
+      </w:r>
+      <w:proofErr w:type="gramEnd"/>
+      <w:r>
+        <w:rPr>
+          <w:rFonts w:ascii="Times New Roman" w:hAnsi="Times New Roman" w:cs="Times New Roman"/>
+        </w:rPr>
+        <w:t xml:space="preserve"> C Packets Send per ms.</w:t>
+      </w:r>
     </w:p>
     <w:p>
       <w:pPr>
@@ -5012,6 +5142,7 @@
   <w:style w:type="character" w:default="1" w:styleId="DefaultParagraphFont">
     <w:name w:val="Default Paragraph Font"/>
     <w:uiPriority w:val="1"/>
+    <w:semiHidden/>
     <w:unhideWhenUsed/>
   </w:style>
   <w:style w:type="table" w:default="1" w:styleId="TableNormal">
@@ -5491,7 +5622,7 @@
 </file>
 
 <file path=customXml/itemProps1.xml><?xml version="1.0" encoding="utf-8"?>
-<ds:datastoreItem xmlns:ds="http://schemas.openxmlformats.org/officeDocument/2006/customXml" ds:itemID="{C64C05D8-961D-43BF-BAFD-6A7E4BF4BB0F}">
+<ds:datastoreItem xmlns:ds="http://schemas.openxmlformats.org/officeDocument/2006/customXml" ds:itemID="{462D9C2B-5751-4C6E-9E2D-80DCCD8E4975}">
   <ds:schemaRefs>
     <ds:schemaRef ds:uri="http://schemas.openxmlformats.org/officeDocument/2006/bibliography"/>
   </ds:schemaRefs>

</xml_diff>